<commit_message>
Modif page de garde fichier word
</commit_message>
<xml_diff>
--- a/Projet_android_NConnect.docx
+++ b/Projet_android_NConnect.docx
@@ -323,32 +323,6 @@
     </w:p>
     <w:p>
       <w:pPr>
-        <w:spacing w:after="2718"/>
-        <w:ind w:left="1211" w:firstLine="0"/>
-        <w:jc w:val="center"/>
-        <w:rPr>
-          <w:color w:val="3D3D3E"/>
-          <w:sz w:val="36"/>
-        </w:rPr>
-      </w:pPr>
-      <w:r>
-        <w:rPr>
-          <w:color w:val="3D3D3E"/>
-          <w:sz w:val="36"/>
-        </w:rPr>
-        <w:tab/>
-      </w:r>
-      <w:r>
-        <w:rPr>
-          <w:color w:val="3D3D3E"/>
-          <w:sz w:val="36"/>
-        </w:rPr>
-        <w:tab/>
-        <w:t xml:space="preserve">                                                                        </w:t>
-      </w:r>
-    </w:p>
-    <w:p>
-      <w:pPr>
         <w:spacing w:after="0"/>
         <w:ind w:left="3540" w:right="246" w:firstLine="0"/>
         <w:jc w:val="right"/>
@@ -368,6 +342,62 @@
           <w:sz w:val="28"/>
         </w:rPr>
       </w:pPr>
+      <w:r>
+        <w:rPr>
+          <w:noProof/>
+          <w:color w:val="575757"/>
+          <w:sz w:val="28"/>
+        </w:rPr>
+        <w:drawing>
+          <wp:anchor distT="0" distB="0" distL="114300" distR="114300" simplePos="0" relativeHeight="251658240" behindDoc="0" locked="0" layoutInCell="1" allowOverlap="1" wp14:anchorId="69E38C62" wp14:editId="07CA2739">
+            <wp:simplePos x="0" y="0"/>
+            <wp:positionH relativeFrom="page">
+              <wp:align>center</wp:align>
+            </wp:positionH>
+            <wp:positionV relativeFrom="paragraph">
+              <wp:posOffset>148648</wp:posOffset>
+            </wp:positionV>
+            <wp:extent cx="1828800" cy="1828800"/>
+            <wp:effectExtent l="0" t="0" r="0" b="0"/>
+            <wp:wrapNone/>
+            <wp:docPr id="10" name="Image 10" descr="Une image contenant signe, extérieur, ciel&#10;&#10;Description générée automatiquement"/>
+            <wp:cNvGraphicFramePr>
+              <a:graphicFrameLocks xmlns:a="http://schemas.openxmlformats.org/drawingml/2006/main" noChangeAspect="1"/>
+            </wp:cNvGraphicFramePr>
+            <a:graphic xmlns:a="http://schemas.openxmlformats.org/drawingml/2006/main">
+              <a:graphicData uri="http://schemas.openxmlformats.org/drawingml/2006/picture">
+                <pic:pic xmlns:pic="http://schemas.openxmlformats.org/drawingml/2006/picture">
+                  <pic:nvPicPr>
+                    <pic:cNvPr id="10" name="48397282_320249652034162_5787902201582059520_n.png"/>
+                    <pic:cNvPicPr/>
+                  </pic:nvPicPr>
+                  <pic:blipFill>
+                    <a:blip r:embed="rId11">
+                      <a:extLst>
+                        <a:ext uri="{28A0092B-C50C-407E-A947-70E740481C1C}">
+                          <a14:useLocalDpi xmlns:a14="http://schemas.microsoft.com/office/drawing/2010/main" val="0"/>
+                        </a:ext>
+                      </a:extLst>
+                    </a:blip>
+                    <a:stretch>
+                      <a:fillRect/>
+                    </a:stretch>
+                  </pic:blipFill>
+                  <pic:spPr>
+                    <a:xfrm>
+                      <a:off x="0" y="0"/>
+                      <a:ext cx="1828800" cy="1828800"/>
+                    </a:xfrm>
+                    <a:prstGeom prst="rect">
+                      <a:avLst/>
+                    </a:prstGeom>
+                  </pic:spPr>
+                </pic:pic>
+              </a:graphicData>
+            </a:graphic>
+          </wp:anchor>
+        </w:drawing>
+      </w:r>
     </w:p>
     <w:p>
       <w:pPr>
@@ -418,6 +448,84 @@
         <w:spacing w:after="0"/>
         <w:ind w:left="3540" w:right="246" w:firstLine="0"/>
         <w:jc w:val="right"/>
+        <w:rPr>
+          <w:color w:val="575757"/>
+          <w:sz w:val="28"/>
+        </w:rPr>
+      </w:pPr>
+    </w:p>
+    <w:p>
+      <w:pPr>
+        <w:spacing w:after="0"/>
+        <w:ind w:left="3540" w:right="246" w:firstLine="0"/>
+        <w:jc w:val="right"/>
+        <w:rPr>
+          <w:color w:val="575757"/>
+          <w:sz w:val="28"/>
+        </w:rPr>
+      </w:pPr>
+    </w:p>
+    <w:p>
+      <w:pPr>
+        <w:spacing w:after="0"/>
+        <w:ind w:left="3540" w:right="246" w:firstLine="0"/>
+        <w:jc w:val="right"/>
+        <w:rPr>
+          <w:color w:val="575757"/>
+          <w:sz w:val="28"/>
+        </w:rPr>
+      </w:pPr>
+    </w:p>
+    <w:p>
+      <w:pPr>
+        <w:spacing w:after="0"/>
+        <w:ind w:left="3540" w:right="246" w:firstLine="0"/>
+        <w:jc w:val="right"/>
+        <w:rPr>
+          <w:color w:val="575757"/>
+          <w:sz w:val="28"/>
+        </w:rPr>
+      </w:pPr>
+      <w:bookmarkStart w:id="0" w:name="_GoBack"/>
+      <w:bookmarkEnd w:id="0"/>
+    </w:p>
+    <w:p>
+      <w:pPr>
+        <w:spacing w:after="0"/>
+        <w:ind w:left="3540" w:right="246" w:firstLine="0"/>
+        <w:jc w:val="right"/>
+        <w:rPr>
+          <w:color w:val="575757"/>
+          <w:sz w:val="28"/>
+        </w:rPr>
+      </w:pPr>
+    </w:p>
+    <w:p>
+      <w:pPr>
+        <w:spacing w:after="0"/>
+        <w:ind w:left="3540" w:right="246" w:firstLine="0"/>
+        <w:jc w:val="right"/>
+        <w:rPr>
+          <w:color w:val="575757"/>
+          <w:sz w:val="28"/>
+        </w:rPr>
+      </w:pPr>
+    </w:p>
+    <w:p>
+      <w:pPr>
+        <w:spacing w:after="0"/>
+        <w:ind w:left="0" w:right="246" w:firstLine="0"/>
+        <w:rPr>
+          <w:color w:val="575757"/>
+          <w:sz w:val="28"/>
+        </w:rPr>
+      </w:pPr>
+    </w:p>
+    <w:p>
+      <w:pPr>
+        <w:spacing w:after="0"/>
+        <w:ind w:left="0" w:right="81" w:firstLine="0"/>
+        <w:jc w:val="right"/>
       </w:pPr>
       <w:proofErr w:type="spellStart"/>
       <w:r>
@@ -433,7 +541,28 @@
           <w:color w:val="575757"/>
           <w:sz w:val="28"/>
         </w:rPr>
-        <w:t xml:space="preserve"> IESN – Informatique de Gestion Bloc 3 </w:t>
+        <w:t xml:space="preserve"> IESN – Informatique de Gestion Bloc 3</w:t>
+      </w:r>
+      <w:r>
+        <w:rPr>
+          <w:color w:val="575757"/>
+          <w:sz w:val="28"/>
+        </w:rPr>
+        <w:t xml:space="preserve"> – Marketing Bloc 3</w:t>
+      </w:r>
+      <w:r>
+        <w:rPr>
+          <w:color w:val="575757"/>
+          <w:sz w:val="28"/>
+        </w:rPr>
+        <w:t xml:space="preserve"> </w:t>
+      </w:r>
+      <w:r>
+        <w:rPr>
+          <w:color w:val="575757"/>
+          <w:sz w:val="28"/>
+        </w:rPr>
+        <w:t>– 2018 - 2019</w:t>
       </w:r>
     </w:p>
     <w:p>
@@ -473,38 +602,29 @@
         <w:spacing w:after="0" w:line="241" w:lineRule="auto"/>
         <w:ind w:left="7659" w:hanging="3231"/>
         <w:jc w:val="right"/>
-      </w:pPr>
-      <w:r>
         <w:rPr>
           <w:color w:val="575757"/>
           <w:sz w:val="28"/>
         </w:rPr>
-        <w:t>2018 – 2019</w:t>
-      </w:r>
-    </w:p>
-    <w:p>
-      <w:pPr>
-        <w:spacing w:after="249"/>
-        <w:ind w:left="0" w:firstLine="0"/>
-        <w:jc w:val="right"/>
       </w:pPr>
       <w:r>
         <w:rPr>
           <w:color w:val="575757"/>
-          <w:sz w:val="18"/>
+          <w:sz w:val="28"/>
         </w:rPr>
-        <w:lastRenderedPageBreak/>
-        <w:t xml:space="preserve">      </w:t>
-      </w:r>
-    </w:p>
-    <w:p>
-      <w:pPr>
-        <w:spacing w:after="0" w:line="236" w:lineRule="auto"/>
-        <w:ind w:left="0" w:right="174" w:firstLine="0"/>
-      </w:pPr>
-      <w:r>
-        <w:t xml:space="preserve">  </w:t>
-      </w:r>
+        <w:t>BINARD FLORENT – JOLY ROMEO</w:t>
+      </w:r>
+    </w:p>
+    <w:p>
+      <w:pPr>
+        <w:spacing w:after="0" w:line="241" w:lineRule="auto"/>
+        <w:ind w:left="7659" w:hanging="3231"/>
+        <w:jc w:val="right"/>
+        <w:rPr>
+          <w:color w:val="575757"/>
+          <w:sz w:val="28"/>
+        </w:rPr>
+      </w:pPr>
     </w:p>
     <w:p>
       <w:pPr>
@@ -517,6 +637,7 @@
           <w:color w:val="2875B7"/>
           <w:sz w:val="32"/>
         </w:rPr>
+        <w:lastRenderedPageBreak/>
         <w:t xml:space="preserve">Table des matières </w:t>
       </w:r>
     </w:p>
@@ -840,8 +961,8 @@
         <w:spacing w:after="1582"/>
         <w:ind w:left="0" w:firstLine="0"/>
         <w:sectPr>
-          <w:footerReference w:type="even" r:id="rId11"/>
-          <w:footerReference w:type="first" r:id="rId12"/>
+          <w:footerReference w:type="even" r:id="rId12"/>
+          <w:footerReference w:type="first" r:id="rId13"/>
           <w:pgSz w:w="11904" w:h="16838" w:code="9"/>
           <w:pgMar w:top="391" w:right="1191" w:bottom="709" w:left="1418" w:header="720" w:footer="720" w:gutter="0"/>
           <w:cols w:space="720"/>
@@ -866,11 +987,11 @@
         <w:pStyle w:val="Titre1"/>
         <w:spacing w:after="240"/>
       </w:pPr>
-      <w:bookmarkStart w:id="0" w:name="_Toc532825802"/>
+      <w:bookmarkStart w:id="1" w:name="_Toc532825802"/>
       <w:r>
         <w:t>Présentation du domaine d’application</w:t>
       </w:r>
-      <w:bookmarkEnd w:id="0"/>
+      <w:bookmarkEnd w:id="1"/>
       <w:r>
         <w:t xml:space="preserve"> </w:t>
       </w:r>
@@ -979,11 +1100,11 @@
       <w:pPr>
         <w:pStyle w:val="Titre1"/>
       </w:pPr>
-      <w:bookmarkStart w:id="1" w:name="_Toc532825803"/>
+      <w:bookmarkStart w:id="2" w:name="_Toc532825803"/>
       <w:r>
         <w:t>Description des fonctionnalités</w:t>
       </w:r>
-      <w:bookmarkEnd w:id="1"/>
+      <w:bookmarkEnd w:id="2"/>
     </w:p>
     <w:p>
       <w:r>
@@ -1229,10 +1350,7 @@
         <w:t>Numéro de téléphone fixe</w:t>
       </w:r>
       <w:r>
-        <w:t xml:space="preserve"> </w:t>
-      </w:r>
-      <w:r>
-        <w:t>(facultatif)</w:t>
+        <w:t xml:space="preserve"> (facultatif)</w:t>
       </w:r>
     </w:p>
     <w:p>
@@ -1317,8 +1435,6 @@
       <w:r>
         <w:t xml:space="preserve"> si numéro disponible</w:t>
       </w:r>
-      <w:bookmarkStart w:id="2" w:name="_GoBack"/>
-      <w:bookmarkEnd w:id="2"/>
     </w:p>
     <w:p/>
     <w:p>
@@ -1358,7 +1474,7 @@
                     <pic:cNvPicPr/>
                   </pic:nvPicPr>
                   <pic:blipFill>
-                    <a:blip r:embed="rId13"/>
+                    <a:blip r:embed="rId14"/>
                     <a:stretch>
                       <a:fillRect/>
                     </a:stretch>
@@ -1415,7 +1531,7 @@
                     <pic:cNvPicPr/>
                   </pic:nvPicPr>
                   <pic:blipFill>
-                    <a:blip r:embed="rId14"/>
+                    <a:blip r:embed="rId15"/>
                     <a:stretch>
                       <a:fillRect/>
                     </a:stretch>
@@ -1455,7 +1571,7 @@
                     <pic:cNvPicPr/>
                   </pic:nvPicPr>
                   <pic:blipFill>
-                    <a:blip r:embed="rId15"/>
+                    <a:blip r:embed="rId16"/>
                     <a:stretch>
                       <a:fillRect/>
                     </a:stretch>
@@ -1495,7 +1611,7 @@
                     <pic:cNvPicPr/>
                   </pic:nvPicPr>
                   <pic:blipFill>
-                    <a:blip r:embed="rId16"/>
+                    <a:blip r:embed="rId17"/>
                     <a:stretch>
                       <a:fillRect/>
                     </a:stretch>
@@ -1535,7 +1651,7 @@
                     <pic:cNvPicPr/>
                   </pic:nvPicPr>
                   <pic:blipFill>
-                    <a:blip r:embed="rId17"/>
+                    <a:blip r:embed="rId18"/>
                     <a:stretch>
                       <a:fillRect/>
                     </a:stretch>
@@ -1575,7 +1691,7 @@
                     <pic:cNvPicPr/>
                   </pic:nvPicPr>
                   <pic:blipFill>
-                    <a:blip r:embed="rId18"/>
+                    <a:blip r:embed="rId19"/>
                     <a:stretch>
                       <a:fillRect/>
                     </a:stretch>
@@ -1615,7 +1731,7 @@
                     <pic:cNvPicPr/>
                   </pic:nvPicPr>
                   <pic:blipFill>
-                    <a:blip r:embed="rId19"/>
+                    <a:blip r:embed="rId20"/>
                     <a:stretch>
                       <a:fillRect/>
                     </a:stretch>
@@ -1673,7 +1789,7 @@
                     <pic:cNvPicPr/>
                   </pic:nvPicPr>
                   <pic:blipFill>
-                    <a:blip r:embed="rId20"/>
+                    <a:blip r:embed="rId21"/>
                     <a:stretch>
                       <a:fillRect/>
                     </a:stretch>
@@ -1713,7 +1829,7 @@
                     <pic:cNvPicPr/>
                   </pic:nvPicPr>
                   <pic:blipFill>
-                    <a:blip r:embed="rId21"/>
+                    <a:blip r:embed="rId22"/>
                     <a:stretch>
                       <a:fillRect/>
                     </a:stretch>
@@ -1735,9 +1851,9 @@
       </w:r>
     </w:p>
     <w:sectPr>
-      <w:footerReference w:type="even" r:id="rId22"/>
-      <w:footerReference w:type="default" r:id="rId23"/>
-      <w:footerReference w:type="first" r:id="rId24"/>
+      <w:footerReference w:type="even" r:id="rId23"/>
+      <w:footerReference w:type="default" r:id="rId24"/>
+      <w:footerReference w:type="first" r:id="rId25"/>
       <w:pgSz w:w="11904" w:h="16838"/>
       <w:pgMar w:top="1462" w:right="1456" w:bottom="709" w:left="1416" w:header="720" w:footer="709" w:gutter="0"/>
       <w:pgNumType w:start="3"/>

</xml_diff>